<commit_message>
Add new labs from machine laerning and computer vision
</commit_message>
<xml_diff>
--- a/Computer Vision/wk_lab9_145325.docx
+++ b/Computer Vision/wk_lab9_145325.docx
@@ -70,15 +70,63 @@
           <w:sz w:val="24"/>
           <w:szCs w:val="24"/>
         </w:rPr>
-        <w:t>Poruszony problem w tym referacie polega na wykryciu charakterystycznych obiektów (w tym przypadku ludzi) na tle określonego środowiska.</w:t>
-      </w:r>
-      <w:r>
-        <w:rPr>
-          <w:rFonts w:ascii="Times New Roman" w:hAnsi="Times New Roman" w:cs="Times New Roman"/>
-          <w:sz w:val="24"/>
-          <w:szCs w:val="24"/>
-        </w:rPr>
-        <w:t xml:space="preserve"> Podejście do rozwiązania tego problemu znalazły zastosowania podczas rozwoju pandemii</w:t>
+        <w:t>Poruszony problem w tym referacie polega</w:t>
+      </w:r>
+      <w:r>
+        <w:rPr>
+          <w:rFonts w:ascii="Times New Roman" w:hAnsi="Times New Roman" w:cs="Times New Roman"/>
+          <w:sz w:val="24"/>
+          <w:szCs w:val="24"/>
+        </w:rPr>
+        <w:t>ł</w:t>
+      </w:r>
+      <w:r>
+        <w:rPr>
+          <w:rFonts w:ascii="Times New Roman" w:hAnsi="Times New Roman" w:cs="Times New Roman"/>
+          <w:sz w:val="24"/>
+          <w:szCs w:val="24"/>
+        </w:rPr>
+        <w:t xml:space="preserve"> na wykryciu charakterystycznych obiektów (w tym przypadku ludzi) na tle określonego środowiska.</w:t>
+      </w:r>
+      <w:r>
+        <w:rPr>
+          <w:rFonts w:ascii="Times New Roman" w:hAnsi="Times New Roman" w:cs="Times New Roman"/>
+          <w:sz w:val="24"/>
+          <w:szCs w:val="24"/>
+        </w:rPr>
+        <w:t xml:space="preserve"> Podejście do rozwiązania tego problemu znalazł</w:t>
+      </w:r>
+      <w:r>
+        <w:rPr>
+          <w:rFonts w:ascii="Times New Roman" w:hAnsi="Times New Roman" w:cs="Times New Roman"/>
+          <w:sz w:val="24"/>
+          <w:szCs w:val="24"/>
+        </w:rPr>
+        <w:t>o swoje</w:t>
+      </w:r>
+      <w:r>
+        <w:rPr>
+          <w:rFonts w:ascii="Times New Roman" w:hAnsi="Times New Roman" w:cs="Times New Roman"/>
+          <w:sz w:val="24"/>
+          <w:szCs w:val="24"/>
+        </w:rPr>
+        <w:t xml:space="preserve"> zastosowani</w:t>
+      </w:r>
+      <w:r>
+        <w:rPr>
+          <w:rFonts w:ascii="Times New Roman" w:hAnsi="Times New Roman" w:cs="Times New Roman"/>
+          <w:sz w:val="24"/>
+          <w:szCs w:val="24"/>
+        </w:rPr>
+        <w:t>e</w:t>
+      </w:r>
+      <w:r>
+        <w:rPr>
+          <w:rFonts w:ascii="Times New Roman" w:hAnsi="Times New Roman" w:cs="Times New Roman"/>
+          <w:sz w:val="24"/>
+          <w:szCs w:val="24"/>
+        </w:rPr>
+        <w:t xml:space="preserve"> podczas rozwoju pandemii</w:t>
       </w:r>
       <w:r>
         <w:rPr>
@@ -112,15 +160,23 @@
           <w:sz w:val="24"/>
           <w:szCs w:val="24"/>
         </w:rPr>
-        <w:t xml:space="preserve"> pi4</w:t>
-      </w:r>
-      <w:r>
-        <w:rPr>
-          <w:rFonts w:ascii="Times New Roman" w:hAnsi="Times New Roman" w:cs="Times New Roman"/>
-          <w:sz w:val="24"/>
-          <w:szCs w:val="24"/>
-        </w:rPr>
-        <w:t xml:space="preserve">) przedstawiający pewien obszar w topologii miasta, w którym może występować większe zgromadzenie ludzi. Rozpatrywany system musiał rozpoznawać 2 kluczowe elementy podczas społecznej izolacji w trakcie trwania pandemii, jakimi był odstęp 2 metrów oraz noszenie maski przez zgromadzonych. </w:t>
+        <w:t xml:space="preserve"> pi4) przedstawiający pewien obszar w topologii miasta, w którym może </w:t>
+      </w:r>
+      <w:r>
+        <w:rPr>
+          <w:rFonts w:ascii="Times New Roman" w:hAnsi="Times New Roman" w:cs="Times New Roman"/>
+          <w:sz w:val="24"/>
+          <w:szCs w:val="24"/>
+        </w:rPr>
+        <w:t>znajdować się</w:t>
+      </w:r>
+      <w:r>
+        <w:rPr>
+          <w:rFonts w:ascii="Times New Roman" w:hAnsi="Times New Roman" w:cs="Times New Roman"/>
+          <w:sz w:val="24"/>
+          <w:szCs w:val="24"/>
+        </w:rPr>
+        <w:t xml:space="preserve"> większe zgromadzenie ludzi. Rozpatrywany system musiał rozpoznawać 2 kluczowe elementy podczas społecznej izolacji w trakcie trwania pandemii, jakimi był odstęp 2 metrów oraz noszenie maski przez zgromadzonych. </w:t>
       </w:r>
       <w:r>
         <w:rPr>
@@ -169,8 +225,193 @@
           <w:sz w:val="24"/>
           <w:szCs w:val="24"/>
         </w:rPr>
-        <w:t>Przed rozwojem głębokich sieci neuronowych, w detekcji obiektów stosowano głównie metody oparte na deskryptorach obrazów i klasyfikacji obiektów.</w:t>
-      </w:r>
+        <w:t xml:space="preserve">Przed rozwojem głębokich sieci neuronowych, w detekcji obiektów stosowano głównie metody oparte na deskryptorach obrazów i klasyfikacji obiektów. Jedną z popularnych metod było wykorzystanie algorytmu Viola-Jonesa, który opierał się na kaskadzie klasyfikatorów cech </w:t>
+      </w:r>
+      <w:proofErr w:type="spellStart"/>
+      <w:r>
+        <w:rPr>
+          <w:rFonts w:ascii="Times New Roman" w:hAnsi="Times New Roman" w:cs="Times New Roman"/>
+          <w:sz w:val="24"/>
+          <w:szCs w:val="24"/>
+        </w:rPr>
+        <w:t>Haar'a</w:t>
+      </w:r>
+      <w:proofErr w:type="spellEnd"/>
+      <w:r>
+        <w:rPr>
+          <w:rFonts w:ascii="Times New Roman" w:hAnsi="Times New Roman" w:cs="Times New Roman"/>
+          <w:sz w:val="24"/>
+          <w:szCs w:val="24"/>
+        </w:rPr>
+        <w:t xml:space="preserve">. Algorytm ten wykorzystywał okna o różnych rozmiarach do wykrycia obiektów na obrazie. Następnie, na podstawie wykrytych cech </w:t>
+      </w:r>
+      <w:proofErr w:type="spellStart"/>
+      <w:r>
+        <w:rPr>
+          <w:rFonts w:ascii="Times New Roman" w:hAnsi="Times New Roman" w:cs="Times New Roman"/>
+          <w:sz w:val="24"/>
+          <w:szCs w:val="24"/>
+        </w:rPr>
+        <w:t>Haar'a</w:t>
+      </w:r>
+      <w:proofErr w:type="spellEnd"/>
+      <w:r>
+        <w:rPr>
+          <w:rFonts w:ascii="Times New Roman" w:hAnsi="Times New Roman" w:cs="Times New Roman"/>
+          <w:sz w:val="24"/>
+          <w:szCs w:val="24"/>
+        </w:rPr>
+        <w:t>, klasyfikator decydował, czy dany fragment obrazu zawiera obiekt czy nie.</w:t>
+      </w:r>
+    </w:p>
+    <w:p>
+      <w:pPr>
+        <w:ind w:left="360"/>
+        <w:jc w:val="both"/>
+        <w:rPr>
+          <w:rFonts w:ascii="Times New Roman" w:hAnsi="Times New Roman" w:cs="Times New Roman"/>
+          <w:sz w:val="24"/>
+          <w:szCs w:val="24"/>
+        </w:rPr>
+      </w:pPr>
+      <w:r>
+        <w:rPr>
+          <w:rFonts w:ascii="Times New Roman" w:hAnsi="Times New Roman" w:cs="Times New Roman"/>
+          <w:sz w:val="24"/>
+          <w:szCs w:val="24"/>
+        </w:rPr>
+        <w:t>Inną metodą był</w:t>
+      </w:r>
+      <w:r>
+        <w:rPr>
+          <w:rFonts w:ascii="Times New Roman" w:hAnsi="Times New Roman" w:cs="Times New Roman"/>
+          <w:sz w:val="24"/>
+          <w:szCs w:val="24"/>
+        </w:rPr>
+        <w:t>o</w:t>
+      </w:r>
+      <w:r>
+        <w:rPr>
+          <w:rFonts w:ascii="Times New Roman" w:hAnsi="Times New Roman" w:cs="Times New Roman"/>
+          <w:sz w:val="24"/>
+          <w:szCs w:val="24"/>
+        </w:rPr>
+        <w:t xml:space="preserve"> wykorzystanie deskryptorów cech lokalnych, takich jak SIFT, SURF, czy ORB. Algorytmy te pozwalają na wykrycie charakterystycznych punktów na obrazie i opisanie ich w sposób umożliwiający późniejszą identyfikację. Następnie, na podstawie dopasowania punktów charakterystycznych, można było określić położenie i kształt obiektów na obrazie. </w:t>
+      </w:r>
+    </w:p>
+    <w:p>
+      <w:pPr>
+        <w:ind w:left="360"/>
+        <w:jc w:val="both"/>
+        <w:rPr>
+          <w:rFonts w:ascii="Times New Roman" w:hAnsi="Times New Roman" w:cs="Times New Roman"/>
+          <w:sz w:val="24"/>
+          <w:szCs w:val="24"/>
+        </w:rPr>
+      </w:pPr>
+      <w:r>
+        <w:rPr>
+          <w:rFonts w:ascii="Times New Roman" w:hAnsi="Times New Roman" w:cs="Times New Roman"/>
+          <w:sz w:val="24"/>
+          <w:szCs w:val="24"/>
+        </w:rPr>
+        <w:t>Metody te miały jednak pewne ograniczenia, takie jak złożoność obliczeniowa czy trudność w wykryciu obiektów o różnych rozmiarach i orientacjach. Dlatego też, wraz z rozwojem głębokich sieci neuronowych, metody te zostały zastąpione bardziej zaawansowanymi i skutecznymi metodami detekcji obiektów.</w:t>
+      </w:r>
+    </w:p>
+    <w:p>
+      <w:pPr>
+        <w:ind w:left="360"/>
+        <w:jc w:val="both"/>
+        <w:rPr>
+          <w:rFonts w:ascii="Times New Roman" w:hAnsi="Times New Roman" w:cs="Times New Roman"/>
+          <w:sz w:val="24"/>
+          <w:szCs w:val="24"/>
+        </w:rPr>
+      </w:pPr>
+      <w:r>
+        <w:rPr>
+          <w:rFonts w:ascii="Times New Roman" w:hAnsi="Times New Roman" w:cs="Times New Roman"/>
+          <w:sz w:val="24"/>
+          <w:szCs w:val="24"/>
+        </w:rPr>
+        <w:t xml:space="preserve">Swego rodzaju rewolucją w problemie detekcji obiektów okazało się wykorzystanie </w:t>
+      </w:r>
+      <w:r>
+        <w:rPr>
+          <w:rFonts w:ascii="Times New Roman" w:hAnsi="Times New Roman" w:cs="Times New Roman"/>
+          <w:sz w:val="24"/>
+          <w:szCs w:val="24"/>
+        </w:rPr>
+        <w:t xml:space="preserve"> wspomnianych </w:t>
+      </w:r>
+      <w:r>
+        <w:rPr>
+          <w:rFonts w:ascii="Times New Roman" w:hAnsi="Times New Roman" w:cs="Times New Roman"/>
+          <w:sz w:val="24"/>
+          <w:szCs w:val="24"/>
+        </w:rPr>
+        <w:t xml:space="preserve">głębokich sieci neuronowych. </w:t>
+      </w:r>
+      <w:r>
+        <w:rPr>
+          <w:rFonts w:ascii="Times New Roman" w:hAnsi="Times New Roman" w:cs="Times New Roman"/>
+          <w:sz w:val="24"/>
+          <w:szCs w:val="24"/>
+        </w:rPr>
+        <w:t xml:space="preserve">Modele wykorzystujące głębokie sieci neuronowe do wykrywania ludzi można podzielić na dwie rodziny. Pierwszą z nich jest rodzina 2-etapowych detektorów, takich jak R-CNN, Fast R-CNN i </w:t>
+      </w:r>
+      <w:proofErr w:type="spellStart"/>
+      <w:r>
+        <w:rPr>
+          <w:rFonts w:ascii="Times New Roman" w:hAnsi="Times New Roman" w:cs="Times New Roman"/>
+          <w:sz w:val="24"/>
+          <w:szCs w:val="24"/>
+        </w:rPr>
+        <w:t>Faster</w:t>
+      </w:r>
+      <w:proofErr w:type="spellEnd"/>
+      <w:r>
+        <w:rPr>
+          <w:rFonts w:ascii="Times New Roman" w:hAnsi="Times New Roman" w:cs="Times New Roman"/>
+          <w:sz w:val="24"/>
+          <w:szCs w:val="24"/>
+        </w:rPr>
+        <w:t>-CNN</w:t>
+      </w:r>
+      <w:r>
+        <w:rPr>
+          <w:rFonts w:ascii="Times New Roman" w:hAnsi="Times New Roman" w:cs="Times New Roman"/>
+          <w:sz w:val="24"/>
+          <w:szCs w:val="24"/>
+        </w:rPr>
+        <w:t>, drugą z kolei jest rodzina 1-etapowych detektorów np. SSD, YOLO</w:t>
+      </w:r>
+      <w:r>
+        <w:rPr>
+          <w:rFonts w:ascii="Times New Roman" w:hAnsi="Times New Roman" w:cs="Times New Roman"/>
+          <w:sz w:val="24"/>
+          <w:szCs w:val="24"/>
+        </w:rPr>
+        <w:t xml:space="preserve">. </w:t>
+      </w:r>
+      <w:r>
+        <w:rPr>
+          <w:rFonts w:ascii="Times New Roman" w:hAnsi="Times New Roman" w:cs="Times New Roman"/>
+          <w:sz w:val="24"/>
+          <w:szCs w:val="24"/>
+        </w:rPr>
+        <w:t>R-CNN (Region-</w:t>
+      </w:r>
+      <w:proofErr w:type="spellStart"/>
+      <w:r>
+        <w:rPr>
+          <w:rFonts w:ascii="Times New Roman" w:hAnsi="Times New Roman" w:cs="Times New Roman"/>
+          <w:sz w:val="24"/>
+          <w:szCs w:val="24"/>
+        </w:rPr>
+        <w:t>based</w:t>
+      </w:r>
+      <w:proofErr w:type="spellEnd"/>
       <w:r>
         <w:rPr>
           <w:rFonts w:ascii="Times New Roman" w:hAnsi="Times New Roman" w:cs="Times New Roman"/>
@@ -179,14 +420,6 @@
         </w:rPr>
         <w:t xml:space="preserve"> </w:t>
       </w:r>
-      <w:r>
-        <w:rPr>
-          <w:rFonts w:ascii="Times New Roman" w:hAnsi="Times New Roman" w:cs="Times New Roman"/>
-          <w:sz w:val="24"/>
-          <w:szCs w:val="24"/>
-        </w:rPr>
-        <w:t xml:space="preserve">Jedną z popularnych metod było wykorzystanie algorytmu Viola-Jonesa, który opierał się na kaskadzie klasyfikatorów cech </w:t>
-      </w:r>
       <w:proofErr w:type="spellStart"/>
       <w:r>
         <w:rPr>
@@ -194,7 +427,7 @@
           <w:sz w:val="24"/>
           <w:szCs w:val="24"/>
         </w:rPr>
-        <w:t>Haar'a</w:t>
+        <w:t>Convolutional</w:t>
       </w:r>
       <w:proofErr w:type="spellEnd"/>
       <w:r>
@@ -203,7 +436,7 @@
           <w:sz w:val="24"/>
           <w:szCs w:val="24"/>
         </w:rPr>
-        <w:t xml:space="preserve">. Algorytm ten wykorzystywał okna o różnych rozmiarach do wykrycia obiektów na obrazie. Następnie, na podstawie wykrytych cech </w:t>
+        <w:t xml:space="preserve"> </w:t>
       </w:r>
       <w:proofErr w:type="spellStart"/>
       <w:r>
@@ -212,7 +445,7 @@
           <w:sz w:val="24"/>
           <w:szCs w:val="24"/>
         </w:rPr>
-        <w:t>Haar'a</w:t>
+        <w:t>Neural</w:t>
       </w:r>
       <w:proofErr w:type="spellEnd"/>
       <w:r>
@@ -221,27 +454,945 @@
           <w:sz w:val="24"/>
           <w:szCs w:val="24"/>
         </w:rPr>
-        <w:t>, klasyfikator decydował, czy dany fragment obrazu zawiera obiekt czy nie.</w:t>
-      </w:r>
-    </w:p>
-    <w:p>
-      <w:pPr>
-        <w:ind w:left="360"/>
-        <w:jc w:val="both"/>
-        <w:rPr>
-          <w:rFonts w:ascii="Times New Roman" w:hAnsi="Times New Roman" w:cs="Times New Roman"/>
-          <w:sz w:val="24"/>
-          <w:szCs w:val="24"/>
-        </w:rPr>
-      </w:pPr>
-      <w:r>
-        <w:rPr>
-          <w:rFonts w:ascii="Times New Roman" w:hAnsi="Times New Roman" w:cs="Times New Roman"/>
-          <w:sz w:val="24"/>
-          <w:szCs w:val="24"/>
-        </w:rPr>
-        <w:t>Inną metodą była wykorzystanie deskryptorów cech lokalnych, takich jak SIFT, SURF, czy ORB. Algorytmy te pozwalają na wykrycie charakterystycznych punktów na obrazie i opisanie ich w sposób umożliwiający późniejszą identyfikację. Następnie, na podstawie dopasowania punktów charakterystycznych, można było określić położenie i kształt obiektów na obrazie.</w:t>
-      </w:r>
+        <w:t xml:space="preserve"> Network) to pierwszy algorytm, który wprowadził pojęcie regionów zainteresowania (ROI) do wykrywania obiektów. Algorytm dzielił obraz na wiele mniejszych obszarów (ROI) i dla każdego z tych obszarów stosował sieć CNN w celu wykrycia obiektów.</w:t>
+      </w:r>
+      <w:r>
+        <w:rPr>
+          <w:rFonts w:ascii="Times New Roman" w:hAnsi="Times New Roman" w:cs="Times New Roman"/>
+          <w:sz w:val="24"/>
+          <w:szCs w:val="24"/>
+        </w:rPr>
+        <w:t xml:space="preserve"> Kolejne wersje tego typu algorytmów wprowadzały liczne usprawnienia w celu poprawienia szybkości działania np. dla algorytmu Fast R-CNN </w:t>
+      </w:r>
+      <w:r>
+        <w:rPr>
+          <w:rFonts w:ascii="Times New Roman" w:hAnsi="Times New Roman" w:cs="Times New Roman"/>
+          <w:sz w:val="24"/>
+          <w:szCs w:val="24"/>
+        </w:rPr>
+        <w:t>zamiast przetwarzać każdy ROI z osobna, obraz był przetwarzany tylko raz przez sieć CNN, a następnie dla każdego ROI wykorzystywano jedną z warstw sieci do ekstrakcji cech</w:t>
+      </w:r>
+      <w:r>
+        <w:rPr>
+          <w:rFonts w:ascii="Times New Roman" w:hAnsi="Times New Roman" w:cs="Times New Roman"/>
+          <w:sz w:val="24"/>
+          <w:szCs w:val="24"/>
+        </w:rPr>
+        <w:t>.</w:t>
+      </w:r>
+    </w:p>
+    <w:p>
+      <w:pPr>
+        <w:ind w:left="360"/>
+        <w:jc w:val="both"/>
+        <w:rPr>
+          <w:rFonts w:ascii="Times New Roman" w:hAnsi="Times New Roman" w:cs="Times New Roman"/>
+          <w:sz w:val="24"/>
+          <w:szCs w:val="24"/>
+        </w:rPr>
+      </w:pPr>
+    </w:p>
+    <w:p>
+      <w:pPr>
+        <w:ind w:left="360"/>
+        <w:jc w:val="both"/>
+        <w:rPr>
+          <w:rFonts w:ascii="Times New Roman" w:hAnsi="Times New Roman" w:cs="Times New Roman"/>
+          <w:sz w:val="24"/>
+          <w:szCs w:val="24"/>
+        </w:rPr>
+      </w:pPr>
+      <w:r>
+        <w:rPr>
+          <w:rFonts w:ascii="Times New Roman" w:hAnsi="Times New Roman" w:cs="Times New Roman"/>
+          <w:sz w:val="24"/>
+          <w:szCs w:val="24"/>
+        </w:rPr>
+        <w:t xml:space="preserve">Ze względu na ograniczenia mocy obliczeniowej i wykorzystanie </w:t>
+      </w:r>
+      <w:proofErr w:type="spellStart"/>
+      <w:r>
+        <w:rPr>
+          <w:rFonts w:ascii="Times New Roman" w:hAnsi="Times New Roman" w:cs="Times New Roman"/>
+          <w:sz w:val="24"/>
+          <w:szCs w:val="24"/>
+        </w:rPr>
+        <w:t>raspberry</w:t>
+      </w:r>
+      <w:proofErr w:type="spellEnd"/>
+      <w:r>
+        <w:rPr>
+          <w:rFonts w:ascii="Times New Roman" w:hAnsi="Times New Roman" w:cs="Times New Roman"/>
+          <w:sz w:val="24"/>
+          <w:szCs w:val="24"/>
+        </w:rPr>
+        <w:t xml:space="preserve"> pi4 konieczne </w:t>
+      </w:r>
+      <w:r>
+        <w:rPr>
+          <w:rFonts w:ascii="Times New Roman" w:hAnsi="Times New Roman" w:cs="Times New Roman"/>
+          <w:sz w:val="24"/>
+          <w:szCs w:val="24"/>
+        </w:rPr>
+        <w:t>było</w:t>
+      </w:r>
+      <w:r>
+        <w:rPr>
+          <w:rFonts w:ascii="Times New Roman" w:hAnsi="Times New Roman" w:cs="Times New Roman"/>
+          <w:sz w:val="24"/>
+          <w:szCs w:val="24"/>
+        </w:rPr>
+        <w:t xml:space="preserve"> wykorzystanie sprawniejszych algorytmów. W tym celu wykorzystano algorytm SSD przetwarzający obraz jednym przejściem sieci neuronowej.</w:t>
+      </w:r>
+    </w:p>
+    <w:p>
+      <w:pPr>
+        <w:pStyle w:val="Akapitzlist"/>
+        <w:numPr>
+          <w:ilvl w:val="0"/>
+          <w:numId w:val="1"/>
+        </w:numPr>
+        <w:jc w:val="both"/>
+        <w:rPr>
+          <w:rFonts w:ascii="Times New Roman" w:hAnsi="Times New Roman" w:cs="Times New Roman"/>
+          <w:sz w:val="24"/>
+          <w:szCs w:val="24"/>
+        </w:rPr>
+      </w:pPr>
+      <w:r>
+        <w:rPr>
+          <w:rFonts w:ascii="Times New Roman" w:hAnsi="Times New Roman" w:cs="Times New Roman"/>
+          <w:sz w:val="24"/>
+          <w:szCs w:val="24"/>
+        </w:rPr>
+        <w:t>Opis zastosowanej metody w artykule</w:t>
+      </w:r>
+    </w:p>
+    <w:p>
+      <w:pPr>
+        <w:ind w:left="360"/>
+        <w:jc w:val="both"/>
+        <w:rPr>
+          <w:rFonts w:ascii="Times New Roman" w:hAnsi="Times New Roman" w:cs="Times New Roman"/>
+          <w:sz w:val="24"/>
+          <w:szCs w:val="24"/>
+        </w:rPr>
+      </w:pPr>
+      <w:r>
+        <w:rPr>
+          <w:rFonts w:ascii="Times New Roman" w:hAnsi="Times New Roman" w:cs="Times New Roman"/>
+          <w:sz w:val="24"/>
+          <w:szCs w:val="24"/>
+        </w:rPr>
+        <w:drawing>
+          <wp:anchor distT="0" distB="0" distL="114300" distR="114300" simplePos="0" relativeHeight="251658240" behindDoc="0" locked="0" layoutInCell="1" allowOverlap="1" wp14:anchorId="5AF71F42" wp14:editId="71A96C00">
+            <wp:simplePos x="0" y="0"/>
+            <wp:positionH relativeFrom="column">
+              <wp:posOffset>253088</wp:posOffset>
+            </wp:positionH>
+            <wp:positionV relativeFrom="paragraph">
+              <wp:posOffset>4776</wp:posOffset>
+            </wp:positionV>
+            <wp:extent cx="5760720" cy="5094605"/>
+            <wp:effectExtent l="0" t="0" r="0" b="0"/>
+            <wp:wrapNone/>
+            <wp:docPr id="1" name="Obraz 1" descr="Obraz zawierający diagram&#10;&#10;Opis wygenerowany automatycznie"/>
+            <wp:cNvGraphicFramePr>
+              <a:graphicFrameLocks xmlns:a="http://schemas.openxmlformats.org/drawingml/2006/main" noChangeAspect="1"/>
+            </wp:cNvGraphicFramePr>
+            <a:graphic xmlns:a="http://schemas.openxmlformats.org/drawingml/2006/main">
+              <a:graphicData uri="http://schemas.openxmlformats.org/drawingml/2006/picture">
+                <pic:pic xmlns:pic="http://schemas.openxmlformats.org/drawingml/2006/picture">
+                  <pic:nvPicPr>
+                    <pic:cNvPr id="1" name="Obraz 1" descr="Obraz zawierający diagram&#10;&#10;Opis wygenerowany automatycznie"/>
+                    <pic:cNvPicPr/>
+                  </pic:nvPicPr>
+                  <pic:blipFill>
+                    <a:blip r:embed="rId5">
+                      <a:extLst>
+                        <a:ext uri="{28A0092B-C50C-407E-A947-70E740481C1C}">
+                          <a14:useLocalDpi xmlns:a14="http://schemas.microsoft.com/office/drawing/2010/main" val="0"/>
+                        </a:ext>
+                      </a:extLst>
+                    </a:blip>
+                    <a:stretch>
+                      <a:fillRect/>
+                    </a:stretch>
+                  </pic:blipFill>
+                  <pic:spPr>
+                    <a:xfrm>
+                      <a:off x="0" y="0"/>
+                      <a:ext cx="5760720" cy="5094605"/>
+                    </a:xfrm>
+                    <a:prstGeom prst="rect">
+                      <a:avLst/>
+                    </a:prstGeom>
+                  </pic:spPr>
+                </pic:pic>
+              </a:graphicData>
+            </a:graphic>
+            <wp14:sizeRelH relativeFrom="page">
+              <wp14:pctWidth>0</wp14:pctWidth>
+            </wp14:sizeRelH>
+            <wp14:sizeRelV relativeFrom="page">
+              <wp14:pctHeight>0</wp14:pctHeight>
+            </wp14:sizeRelV>
+          </wp:anchor>
+        </w:drawing>
+      </w:r>
+    </w:p>
+    <w:p>
+      <w:pPr>
+        <w:ind w:left="360"/>
+        <w:jc w:val="both"/>
+        <w:rPr>
+          <w:rFonts w:ascii="Times New Roman" w:hAnsi="Times New Roman" w:cs="Times New Roman"/>
+          <w:sz w:val="24"/>
+          <w:szCs w:val="24"/>
+        </w:rPr>
+      </w:pPr>
+    </w:p>
+    <w:p>
+      <w:pPr>
+        <w:ind w:left="360"/>
+        <w:jc w:val="both"/>
+        <w:rPr>
+          <w:rFonts w:ascii="Times New Roman" w:hAnsi="Times New Roman" w:cs="Times New Roman"/>
+          <w:sz w:val="24"/>
+          <w:szCs w:val="24"/>
+        </w:rPr>
+      </w:pPr>
+    </w:p>
+    <w:p>
+      <w:pPr>
+        <w:ind w:left="360"/>
+        <w:jc w:val="both"/>
+        <w:rPr>
+          <w:rFonts w:ascii="Times New Roman" w:hAnsi="Times New Roman" w:cs="Times New Roman"/>
+          <w:sz w:val="24"/>
+          <w:szCs w:val="24"/>
+        </w:rPr>
+      </w:pPr>
+    </w:p>
+    <w:p>
+      <w:pPr>
+        <w:ind w:left="360"/>
+        <w:jc w:val="both"/>
+        <w:rPr>
+          <w:rFonts w:ascii="Times New Roman" w:hAnsi="Times New Roman" w:cs="Times New Roman"/>
+          <w:sz w:val="24"/>
+          <w:szCs w:val="24"/>
+        </w:rPr>
+      </w:pPr>
+    </w:p>
+    <w:p>
+      <w:pPr>
+        <w:ind w:left="360"/>
+        <w:jc w:val="both"/>
+        <w:rPr>
+          <w:rFonts w:ascii="Times New Roman" w:hAnsi="Times New Roman" w:cs="Times New Roman"/>
+          <w:sz w:val="24"/>
+          <w:szCs w:val="24"/>
+        </w:rPr>
+      </w:pPr>
+    </w:p>
+    <w:p>
+      <w:pPr>
+        <w:ind w:left="360"/>
+        <w:jc w:val="both"/>
+        <w:rPr>
+          <w:rFonts w:ascii="Times New Roman" w:hAnsi="Times New Roman" w:cs="Times New Roman"/>
+          <w:sz w:val="24"/>
+          <w:szCs w:val="24"/>
+        </w:rPr>
+      </w:pPr>
+    </w:p>
+    <w:p>
+      <w:pPr>
+        <w:ind w:left="360"/>
+        <w:jc w:val="both"/>
+        <w:rPr>
+          <w:rFonts w:ascii="Times New Roman" w:hAnsi="Times New Roman" w:cs="Times New Roman"/>
+          <w:sz w:val="24"/>
+          <w:szCs w:val="24"/>
+        </w:rPr>
+      </w:pPr>
+    </w:p>
+    <w:p>
+      <w:pPr>
+        <w:ind w:left="360"/>
+        <w:jc w:val="both"/>
+        <w:rPr>
+          <w:rFonts w:ascii="Times New Roman" w:hAnsi="Times New Roman" w:cs="Times New Roman"/>
+          <w:sz w:val="24"/>
+          <w:szCs w:val="24"/>
+        </w:rPr>
+      </w:pPr>
+    </w:p>
+    <w:p>
+      <w:pPr>
+        <w:ind w:left="360"/>
+        <w:jc w:val="both"/>
+        <w:rPr>
+          <w:rFonts w:ascii="Times New Roman" w:hAnsi="Times New Roman" w:cs="Times New Roman"/>
+          <w:sz w:val="24"/>
+          <w:szCs w:val="24"/>
+        </w:rPr>
+      </w:pPr>
+    </w:p>
+    <w:p>
+      <w:pPr>
+        <w:ind w:left="360"/>
+        <w:jc w:val="both"/>
+        <w:rPr>
+          <w:rFonts w:ascii="Times New Roman" w:hAnsi="Times New Roman" w:cs="Times New Roman"/>
+          <w:sz w:val="24"/>
+          <w:szCs w:val="24"/>
+        </w:rPr>
+      </w:pPr>
+    </w:p>
+    <w:p>
+      <w:pPr>
+        <w:ind w:left="360"/>
+        <w:jc w:val="both"/>
+        <w:rPr>
+          <w:rFonts w:ascii="Times New Roman" w:hAnsi="Times New Roman" w:cs="Times New Roman"/>
+          <w:sz w:val="24"/>
+          <w:szCs w:val="24"/>
+        </w:rPr>
+      </w:pPr>
+    </w:p>
+    <w:p>
+      <w:pPr>
+        <w:ind w:left="360"/>
+        <w:jc w:val="both"/>
+        <w:rPr>
+          <w:rFonts w:ascii="Times New Roman" w:hAnsi="Times New Roman" w:cs="Times New Roman"/>
+          <w:sz w:val="24"/>
+          <w:szCs w:val="24"/>
+        </w:rPr>
+      </w:pPr>
+    </w:p>
+    <w:p>
+      <w:pPr>
+        <w:ind w:left="360"/>
+        <w:jc w:val="both"/>
+        <w:rPr>
+          <w:rFonts w:ascii="Times New Roman" w:hAnsi="Times New Roman" w:cs="Times New Roman"/>
+          <w:sz w:val="24"/>
+          <w:szCs w:val="24"/>
+        </w:rPr>
+      </w:pPr>
+    </w:p>
+    <w:p>
+      <w:pPr>
+        <w:ind w:left="360"/>
+        <w:jc w:val="both"/>
+        <w:rPr>
+          <w:rFonts w:ascii="Times New Roman" w:hAnsi="Times New Roman" w:cs="Times New Roman"/>
+          <w:sz w:val="24"/>
+          <w:szCs w:val="24"/>
+        </w:rPr>
+      </w:pPr>
+    </w:p>
+    <w:p>
+      <w:pPr>
+        <w:ind w:left="360"/>
+        <w:jc w:val="both"/>
+        <w:rPr>
+          <w:rFonts w:ascii="Times New Roman" w:hAnsi="Times New Roman" w:cs="Times New Roman"/>
+          <w:sz w:val="24"/>
+          <w:szCs w:val="24"/>
+        </w:rPr>
+      </w:pPr>
+    </w:p>
+    <w:p>
+      <w:pPr>
+        <w:ind w:left="360"/>
+        <w:jc w:val="both"/>
+        <w:rPr>
+          <w:rFonts w:ascii="Times New Roman" w:hAnsi="Times New Roman" w:cs="Times New Roman"/>
+          <w:sz w:val="24"/>
+          <w:szCs w:val="24"/>
+        </w:rPr>
+      </w:pPr>
+    </w:p>
+    <w:p>
+      <w:pPr>
+        <w:ind w:left="360"/>
+        <w:jc w:val="both"/>
+        <w:rPr>
+          <w:rFonts w:ascii="Times New Roman" w:hAnsi="Times New Roman" w:cs="Times New Roman"/>
+          <w:sz w:val="24"/>
+          <w:szCs w:val="24"/>
+        </w:rPr>
+      </w:pPr>
+    </w:p>
+    <w:p>
+      <w:pPr>
+        <w:ind w:left="360"/>
+        <w:jc w:val="center"/>
+        <w:rPr>
+          <w:rFonts w:ascii="Times New Roman" w:hAnsi="Times New Roman" w:cs="Times New Roman"/>
+          <w:i/>
+          <w:iCs/>
+          <w:sz w:val="24"/>
+          <w:szCs w:val="24"/>
+        </w:rPr>
+      </w:pPr>
+      <w:r>
+        <w:rPr>
+          <w:rFonts w:ascii="Times New Roman" w:hAnsi="Times New Roman" w:cs="Times New Roman"/>
+          <w:i/>
+          <w:iCs/>
+          <w:sz w:val="24"/>
+          <w:szCs w:val="24"/>
+        </w:rPr>
+        <w:t xml:space="preserve">Zdj. 1 </w:t>
+      </w:r>
+      <w:r>
+        <w:rPr>
+          <w:rFonts w:ascii="Times New Roman" w:hAnsi="Times New Roman" w:cs="Times New Roman"/>
+          <w:i/>
+          <w:iCs/>
+          <w:sz w:val="24"/>
+          <w:szCs w:val="24"/>
+        </w:rPr>
+        <w:t>Diagram architektury systemu</w:t>
+      </w:r>
+    </w:p>
+    <w:p>
+      <w:pPr>
+        <w:ind w:left="360"/>
+        <w:jc w:val="both"/>
+        <w:rPr>
+          <w:rFonts w:ascii="Times New Roman" w:hAnsi="Times New Roman" w:cs="Times New Roman"/>
+          <w:sz w:val="24"/>
+          <w:szCs w:val="24"/>
+        </w:rPr>
+      </w:pPr>
+      <w:r>
+        <w:rPr>
+          <w:rFonts w:ascii="Times New Roman" w:hAnsi="Times New Roman" w:cs="Times New Roman"/>
+          <w:sz w:val="24"/>
+          <w:szCs w:val="24"/>
+        </w:rPr>
+        <w:t xml:space="preserve">Zaproponowany w artykule system wykorzystywał podejście transfer learningu do optymalizacji wydajności. Kamera dostarcza z </w:t>
+      </w:r>
+      <w:proofErr w:type="spellStart"/>
+      <w:r>
+        <w:rPr>
+          <w:rFonts w:ascii="Times New Roman" w:hAnsi="Times New Roman" w:cs="Times New Roman"/>
+          <w:sz w:val="24"/>
+          <w:szCs w:val="24"/>
+        </w:rPr>
+        <w:t>wideorejestratora</w:t>
+      </w:r>
+      <w:proofErr w:type="spellEnd"/>
+      <w:r>
+        <w:rPr>
+          <w:rFonts w:ascii="Times New Roman" w:hAnsi="Times New Roman" w:cs="Times New Roman"/>
+          <w:sz w:val="24"/>
+          <w:szCs w:val="24"/>
+        </w:rPr>
+        <w:t xml:space="preserve"> ramki w odcieniach szarości do dalszego przetwarzania. Dalej wykorzystywana jest architektura MobileNetV2</w:t>
+      </w:r>
+      <w:r>
+        <w:rPr>
+          <w:rFonts w:ascii="Times New Roman" w:hAnsi="Times New Roman" w:cs="Times New Roman"/>
+          <w:sz w:val="24"/>
+          <w:szCs w:val="24"/>
+        </w:rPr>
+        <w:t xml:space="preserve">, w tym wspomniany wcześniej algorytm SSD do </w:t>
+      </w:r>
+      <w:r>
+        <w:t>znajd</w:t>
+      </w:r>
+      <w:r>
+        <w:t>o</w:t>
+      </w:r>
+      <w:r>
+        <w:t>wania</w:t>
+      </w:r>
+      <w:r>
+        <w:rPr>
+          <w:rFonts w:ascii="Times New Roman" w:hAnsi="Times New Roman" w:cs="Times New Roman"/>
+          <w:sz w:val="24"/>
+          <w:szCs w:val="24"/>
+        </w:rPr>
+        <w:t xml:space="preserve"> ludzi na obrazie. Model został już wytrenowany na dużym zbiorze obrazów takich jak </w:t>
+      </w:r>
+      <w:proofErr w:type="spellStart"/>
+      <w:r>
+        <w:rPr>
+          <w:rFonts w:ascii="Times New Roman" w:hAnsi="Times New Roman" w:cs="Times New Roman"/>
+          <w:sz w:val="24"/>
+          <w:szCs w:val="24"/>
+        </w:rPr>
+        <w:t>ImageNet</w:t>
+      </w:r>
+      <w:proofErr w:type="spellEnd"/>
+      <w:r>
+        <w:rPr>
+          <w:rFonts w:ascii="Times New Roman" w:hAnsi="Times New Roman" w:cs="Times New Roman"/>
+          <w:sz w:val="24"/>
+          <w:szCs w:val="24"/>
+        </w:rPr>
+        <w:t xml:space="preserve"> i </w:t>
+      </w:r>
+      <w:proofErr w:type="spellStart"/>
+      <w:r>
+        <w:rPr>
+          <w:rFonts w:ascii="Times New Roman" w:hAnsi="Times New Roman" w:cs="Times New Roman"/>
+          <w:sz w:val="24"/>
+          <w:szCs w:val="24"/>
+        </w:rPr>
+        <w:t>PascalVOC</w:t>
+      </w:r>
+      <w:proofErr w:type="spellEnd"/>
+      <w:r>
+        <w:rPr>
+          <w:rFonts w:ascii="Times New Roman" w:hAnsi="Times New Roman" w:cs="Times New Roman"/>
+          <w:sz w:val="24"/>
+          <w:szCs w:val="24"/>
+        </w:rPr>
+        <w:t>, zgodnie z id</w:t>
+      </w:r>
+      <w:r>
+        <w:rPr>
+          <w:rFonts w:ascii="Times New Roman" w:hAnsi="Times New Roman" w:cs="Times New Roman"/>
+          <w:sz w:val="24"/>
+          <w:szCs w:val="24"/>
+        </w:rPr>
+        <w:t>eą</w:t>
+      </w:r>
+      <w:r>
+        <w:rPr>
+          <w:rFonts w:ascii="Times New Roman" w:hAnsi="Times New Roman" w:cs="Times New Roman"/>
+          <w:sz w:val="24"/>
+          <w:szCs w:val="24"/>
+        </w:rPr>
+        <w:t xml:space="preserve"> transfer learningu. W trakcie kolejnego etapu, właściwego strojenia odpowiednich parametrów, wykorzystany został niski współczynnik uczenia, aby zapobiec dużemu odchyleniu na już zastosowanych filtrach </w:t>
+      </w:r>
+      <w:proofErr w:type="spellStart"/>
+      <w:r>
+        <w:rPr>
+          <w:rFonts w:ascii="Times New Roman" w:hAnsi="Times New Roman" w:cs="Times New Roman"/>
+          <w:sz w:val="24"/>
+          <w:szCs w:val="24"/>
+        </w:rPr>
+        <w:t>konwolucyjnych</w:t>
+      </w:r>
+      <w:proofErr w:type="spellEnd"/>
+      <w:r>
+        <w:rPr>
+          <w:rFonts w:ascii="Times New Roman" w:hAnsi="Times New Roman" w:cs="Times New Roman"/>
+          <w:sz w:val="24"/>
+          <w:szCs w:val="24"/>
+        </w:rPr>
+        <w:t>.</w:t>
+      </w:r>
+      <w:r>
+        <w:rPr>
+          <w:rFonts w:ascii="Times New Roman" w:hAnsi="Times New Roman" w:cs="Times New Roman"/>
+          <w:sz w:val="24"/>
+          <w:szCs w:val="24"/>
+        </w:rPr>
+        <w:t xml:space="preserve"> Metody te testowano korzystając z modułów </w:t>
+      </w:r>
+      <w:proofErr w:type="spellStart"/>
+      <w:r>
+        <w:rPr>
+          <w:rFonts w:ascii="Times New Roman" w:hAnsi="Times New Roman" w:cs="Times New Roman"/>
+          <w:sz w:val="24"/>
+          <w:szCs w:val="24"/>
+        </w:rPr>
+        <w:t>OpenCV</w:t>
+      </w:r>
+      <w:proofErr w:type="spellEnd"/>
+      <w:r>
+        <w:rPr>
+          <w:rFonts w:ascii="Times New Roman" w:hAnsi="Times New Roman" w:cs="Times New Roman"/>
+          <w:sz w:val="24"/>
+          <w:szCs w:val="24"/>
+        </w:rPr>
+        <w:t xml:space="preserve"> i </w:t>
+      </w:r>
+      <w:proofErr w:type="spellStart"/>
+      <w:r>
+        <w:rPr>
+          <w:rFonts w:ascii="Times New Roman" w:hAnsi="Times New Roman" w:cs="Times New Roman"/>
+          <w:sz w:val="24"/>
+          <w:szCs w:val="24"/>
+        </w:rPr>
+        <w:t>TensorFlow</w:t>
+      </w:r>
+      <w:proofErr w:type="spellEnd"/>
+      <w:r>
+        <w:rPr>
+          <w:rFonts w:ascii="Times New Roman" w:hAnsi="Times New Roman" w:cs="Times New Roman"/>
+          <w:sz w:val="24"/>
+          <w:szCs w:val="24"/>
+        </w:rPr>
+        <w:t xml:space="preserve">. Algorytm wykrywania ludzi w czasie rzeczywistym SSD przy użyciu modułu MobileNetV2 i </w:t>
+      </w:r>
+      <w:proofErr w:type="spellStart"/>
+      <w:r>
+        <w:rPr>
+          <w:rFonts w:ascii="Times New Roman" w:hAnsi="Times New Roman" w:cs="Times New Roman"/>
+          <w:sz w:val="24"/>
+          <w:szCs w:val="24"/>
+        </w:rPr>
+        <w:t>OpenCV</w:t>
+      </w:r>
+      <w:proofErr w:type="spellEnd"/>
+      <w:r>
+        <w:rPr>
+          <w:rFonts w:ascii="Times New Roman" w:hAnsi="Times New Roman" w:cs="Times New Roman"/>
+          <w:sz w:val="24"/>
+          <w:szCs w:val="24"/>
+        </w:rPr>
+        <w:t xml:space="preserve"> osiągnął 91,2% </w:t>
+      </w:r>
+      <w:proofErr w:type="spellStart"/>
+      <w:r>
+        <w:rPr>
+          <w:rFonts w:ascii="Times New Roman" w:hAnsi="Times New Roman" w:cs="Times New Roman"/>
+          <w:sz w:val="24"/>
+          <w:szCs w:val="24"/>
+        </w:rPr>
+        <w:t>mAP</w:t>
+      </w:r>
+      <w:proofErr w:type="spellEnd"/>
+      <w:r>
+        <w:rPr>
+          <w:rFonts w:ascii="Times New Roman" w:hAnsi="Times New Roman" w:cs="Times New Roman"/>
+          <w:sz w:val="24"/>
+          <w:szCs w:val="24"/>
+        </w:rPr>
+        <w:t>, co oznaczało wynik zdecydowanie lepszy od porównywanego algorytmu „</w:t>
+      </w:r>
+      <w:proofErr w:type="spellStart"/>
+      <w:r>
+        <w:rPr>
+          <w:rFonts w:ascii="Times New Roman" w:hAnsi="Times New Roman" w:cs="Times New Roman"/>
+          <w:sz w:val="24"/>
+          <w:szCs w:val="24"/>
+        </w:rPr>
+        <w:t>state</w:t>
+      </w:r>
+      <w:proofErr w:type="spellEnd"/>
+      <w:r>
+        <w:rPr>
+          <w:rFonts w:ascii="Times New Roman" w:hAnsi="Times New Roman" w:cs="Times New Roman"/>
+          <w:sz w:val="24"/>
+          <w:szCs w:val="24"/>
+        </w:rPr>
+        <w:t xml:space="preserve">-of-the-art” – </w:t>
+      </w:r>
+      <w:proofErr w:type="spellStart"/>
+      <w:r>
+        <w:rPr>
+          <w:rFonts w:ascii="Times New Roman" w:hAnsi="Times New Roman" w:cs="Times New Roman"/>
+          <w:sz w:val="24"/>
+          <w:szCs w:val="24"/>
+        </w:rPr>
+        <w:lastRenderedPageBreak/>
+        <w:t>Faster</w:t>
+      </w:r>
+      <w:proofErr w:type="spellEnd"/>
+      <w:r>
+        <w:rPr>
+          <w:rFonts w:ascii="Times New Roman" w:hAnsi="Times New Roman" w:cs="Times New Roman"/>
+          <w:sz w:val="24"/>
+          <w:szCs w:val="24"/>
+        </w:rPr>
+        <w:t xml:space="preserve"> R-CNN. Wykrywani ludzie zostali oznaczeni za pomocą prostokątnej ramki</w:t>
+      </w:r>
+      <w:r>
+        <w:rPr>
+          <w:rFonts w:ascii="Times New Roman" w:hAnsi="Times New Roman" w:cs="Times New Roman"/>
+          <w:sz w:val="24"/>
+          <w:szCs w:val="24"/>
+        </w:rPr>
+        <w:t xml:space="preserve">. Aby obliczyć odległość między poszczególnymi osobami na nagraniu wykorzystano podobieństwo trójkątów. Najpierw wyznaczono ogniskową obiektywu kamery, potem odległość człowieka od kamery, a na końcu odległość euklidesową pomiędzy środkowymi punktami 2 zaznaczonych prostokątnych obszarów. Z kolei do wykrycia twarzy znowu wykorzystano architekturę MobileNetV2, wytrenowaną wcześniej na podstawie zbioru zawierającego 3165 zdjęć twarzy z założoną maską lub nie. Podobnie jak w przypadku całego ciała człowieka, twarz została zaznaczona prostokątnym obszarem. </w:t>
+      </w:r>
+      <w:r>
+        <w:rPr>
+          <w:rFonts w:ascii="Times New Roman" w:hAnsi="Times New Roman" w:cs="Times New Roman"/>
+          <w:sz w:val="24"/>
+          <w:szCs w:val="24"/>
+        </w:rPr>
+        <w:t>Zaproponowany system monitorował miejsca publiczne i jeśli znalazła się w kontrolowanym obszarze osoba bez maski, wysyłany był sygnał do lokalnych władz z twarzą danej osoby. W tym samym czasie mierzony był dystans pomiędzy poszczególnymi osobami. Jeśli więcej niż 20 osób naruszało w danym momencie obowiązujący dystans społeczny przez określony czas, sygnał był wysyłany do lokalnego oddziału policji.</w:t>
+      </w:r>
+    </w:p>
+    <w:p>
+      <w:pPr>
+        <w:pStyle w:val="Akapitzlist"/>
+        <w:numPr>
+          <w:ilvl w:val="0"/>
+          <w:numId w:val="1"/>
+        </w:numPr>
+        <w:jc w:val="both"/>
+        <w:rPr>
+          <w:rFonts w:ascii="Times New Roman" w:hAnsi="Times New Roman" w:cs="Times New Roman"/>
+          <w:sz w:val="24"/>
+          <w:szCs w:val="24"/>
+        </w:rPr>
+      </w:pPr>
+      <w:r>
+        <w:rPr>
+          <w:rFonts w:ascii="Times New Roman" w:hAnsi="Times New Roman" w:cs="Times New Roman"/>
+          <w:sz w:val="24"/>
+          <w:szCs w:val="24"/>
+        </w:rPr>
+        <w:drawing>
+          <wp:anchor distT="0" distB="0" distL="114300" distR="114300" simplePos="0" relativeHeight="251659264" behindDoc="0" locked="0" layoutInCell="1" allowOverlap="1" wp14:anchorId="22899576" wp14:editId="6A821F80">
+            <wp:simplePos x="0" y="0"/>
+            <wp:positionH relativeFrom="column">
+              <wp:posOffset>1072128</wp:posOffset>
+            </wp:positionH>
+            <wp:positionV relativeFrom="paragraph">
+              <wp:posOffset>292902</wp:posOffset>
+            </wp:positionV>
+            <wp:extent cx="3872230" cy="3244132"/>
+            <wp:effectExtent l="0" t="0" r="0" b="0"/>
+            <wp:wrapNone/>
+            <wp:docPr id="2" name="Obraz 2" descr="Obraz zawierający wykres&#10;&#10;Opis wygenerowany automatycznie"/>
+            <wp:cNvGraphicFramePr>
+              <a:graphicFrameLocks xmlns:a="http://schemas.openxmlformats.org/drawingml/2006/main" noChangeAspect="1"/>
+            </wp:cNvGraphicFramePr>
+            <a:graphic xmlns:a="http://schemas.openxmlformats.org/drawingml/2006/main">
+              <a:graphicData uri="http://schemas.openxmlformats.org/drawingml/2006/picture">
+                <pic:pic xmlns:pic="http://schemas.openxmlformats.org/drawingml/2006/picture">
+                  <pic:nvPicPr>
+                    <pic:cNvPr id="2" name="Obraz 2" descr="Obraz zawierający wykres&#10;&#10;Opis wygenerowany automatycznie"/>
+                    <pic:cNvPicPr/>
+                  </pic:nvPicPr>
+                  <pic:blipFill>
+                    <a:blip r:embed="rId6">
+                      <a:extLst>
+                        <a:ext uri="{28A0092B-C50C-407E-A947-70E740481C1C}">
+                          <a14:useLocalDpi xmlns:a14="http://schemas.microsoft.com/office/drawing/2010/main" val="0"/>
+                        </a:ext>
+                      </a:extLst>
+                    </a:blip>
+                    <a:stretch>
+                      <a:fillRect/>
+                    </a:stretch>
+                  </pic:blipFill>
+                  <pic:spPr>
+                    <a:xfrm>
+                      <a:off x="0" y="0"/>
+                      <a:ext cx="3875278" cy="3246685"/>
+                    </a:xfrm>
+                    <a:prstGeom prst="rect">
+                      <a:avLst/>
+                    </a:prstGeom>
+                  </pic:spPr>
+                </pic:pic>
+              </a:graphicData>
+            </a:graphic>
+            <wp14:sizeRelH relativeFrom="page">
+              <wp14:pctWidth>0</wp14:pctWidth>
+            </wp14:sizeRelH>
+            <wp14:sizeRelV relativeFrom="page">
+              <wp14:pctHeight>0</wp14:pctHeight>
+            </wp14:sizeRelV>
+          </wp:anchor>
+        </w:drawing>
+      </w:r>
+      <w:r>
+        <w:rPr>
+          <w:rFonts w:ascii="Times New Roman" w:hAnsi="Times New Roman" w:cs="Times New Roman"/>
+          <w:sz w:val="24"/>
+          <w:szCs w:val="24"/>
+        </w:rPr>
+        <w:t>Wyniki działania metody</w:t>
+      </w:r>
+    </w:p>
+    <w:p>
+      <w:pPr>
+        <w:ind w:left="360"/>
+        <w:jc w:val="both"/>
+        <w:rPr>
+          <w:rFonts w:ascii="Times New Roman" w:hAnsi="Times New Roman" w:cs="Times New Roman"/>
+          <w:sz w:val="24"/>
+          <w:szCs w:val="24"/>
+        </w:rPr>
+      </w:pPr>
+    </w:p>
+    <w:p>
+      <w:pPr>
+        <w:ind w:left="360"/>
+        <w:jc w:val="both"/>
+        <w:rPr>
+          <w:rFonts w:ascii="Times New Roman" w:hAnsi="Times New Roman" w:cs="Times New Roman"/>
+          <w:sz w:val="24"/>
+          <w:szCs w:val="24"/>
+        </w:rPr>
+      </w:pPr>
+    </w:p>
+    <w:p>
+      <w:pPr>
+        <w:ind w:left="360"/>
+        <w:jc w:val="both"/>
+        <w:rPr>
+          <w:rFonts w:ascii="Times New Roman" w:hAnsi="Times New Roman" w:cs="Times New Roman"/>
+          <w:sz w:val="24"/>
+          <w:szCs w:val="24"/>
+        </w:rPr>
+      </w:pPr>
+    </w:p>
+    <w:p>
+      <w:pPr>
+        <w:ind w:left="360"/>
+        <w:jc w:val="both"/>
+        <w:rPr>
+          <w:rFonts w:ascii="Times New Roman" w:hAnsi="Times New Roman" w:cs="Times New Roman"/>
+          <w:sz w:val="24"/>
+          <w:szCs w:val="24"/>
+        </w:rPr>
+      </w:pPr>
+    </w:p>
+    <w:p>
+      <w:pPr>
+        <w:ind w:left="360"/>
+        <w:jc w:val="both"/>
+        <w:rPr>
+          <w:rFonts w:ascii="Times New Roman" w:hAnsi="Times New Roman" w:cs="Times New Roman"/>
+          <w:sz w:val="24"/>
+          <w:szCs w:val="24"/>
+        </w:rPr>
+      </w:pPr>
+    </w:p>
+    <w:p>
+      <w:pPr>
+        <w:ind w:left="360"/>
+        <w:jc w:val="both"/>
+        <w:rPr>
+          <w:rFonts w:ascii="Times New Roman" w:hAnsi="Times New Roman" w:cs="Times New Roman"/>
+          <w:sz w:val="24"/>
+          <w:szCs w:val="24"/>
+        </w:rPr>
+      </w:pPr>
+    </w:p>
+    <w:p>
+      <w:pPr>
+        <w:ind w:left="360"/>
+        <w:jc w:val="both"/>
+        <w:rPr>
+          <w:rFonts w:ascii="Times New Roman" w:hAnsi="Times New Roman" w:cs="Times New Roman"/>
+          <w:sz w:val="24"/>
+          <w:szCs w:val="24"/>
+        </w:rPr>
+      </w:pPr>
+    </w:p>
+    <w:p>
+      <w:pPr>
+        <w:ind w:left="360"/>
+        <w:jc w:val="both"/>
+        <w:rPr>
+          <w:rFonts w:ascii="Times New Roman" w:hAnsi="Times New Roman" w:cs="Times New Roman"/>
+          <w:sz w:val="24"/>
+          <w:szCs w:val="24"/>
+        </w:rPr>
+      </w:pPr>
+    </w:p>
+    <w:p>
+      <w:pPr>
+        <w:ind w:left="360"/>
+        <w:jc w:val="both"/>
+        <w:rPr>
+          <w:rFonts w:ascii="Times New Roman" w:hAnsi="Times New Roman" w:cs="Times New Roman"/>
+          <w:sz w:val="24"/>
+          <w:szCs w:val="24"/>
+        </w:rPr>
+      </w:pPr>
+    </w:p>
+    <w:p>
+      <w:pPr>
+        <w:ind w:left="360"/>
+        <w:jc w:val="both"/>
+        <w:rPr>
+          <w:rFonts w:ascii="Times New Roman" w:hAnsi="Times New Roman" w:cs="Times New Roman"/>
+          <w:sz w:val="24"/>
+          <w:szCs w:val="24"/>
+        </w:rPr>
+      </w:pPr>
+    </w:p>
+    <w:p>
+      <w:pPr>
+        <w:ind w:left="360"/>
+        <w:jc w:val="both"/>
+        <w:rPr>
+          <w:rFonts w:ascii="Times New Roman" w:hAnsi="Times New Roman" w:cs="Times New Roman"/>
+          <w:sz w:val="24"/>
+          <w:szCs w:val="24"/>
+        </w:rPr>
+      </w:pPr>
+    </w:p>
+    <w:p>
+      <w:pPr>
+        <w:ind w:left="360"/>
+        <w:jc w:val="center"/>
+        <w:rPr>
+          <w:rFonts w:ascii="Times New Roman" w:hAnsi="Times New Roman" w:cs="Times New Roman"/>
+          <w:i/>
+          <w:iCs/>
+          <w:sz w:val="24"/>
+          <w:szCs w:val="24"/>
+        </w:rPr>
+      </w:pPr>
+      <w:r>
+        <w:rPr>
+          <w:rFonts w:ascii="Times New Roman" w:hAnsi="Times New Roman" w:cs="Times New Roman"/>
+          <w:i/>
+          <w:iCs/>
+          <w:sz w:val="24"/>
+          <w:szCs w:val="24"/>
+        </w:rPr>
+        <w:t xml:space="preserve">Zdj. 2 </w:t>
+      </w:r>
+      <w:r>
+        <w:rPr>
+          <w:rFonts w:ascii="Times New Roman" w:hAnsi="Times New Roman" w:cs="Times New Roman"/>
+          <w:i/>
+          <w:iCs/>
+          <w:sz w:val="24"/>
+          <w:szCs w:val="24"/>
+        </w:rPr>
+        <w:t>Krzywe uczenia</w:t>
+      </w:r>
+    </w:p>
+    <w:p>
+      <w:pPr>
+        <w:ind w:left="360"/>
+        <w:jc w:val="both"/>
+        <w:rPr>
+          <w:rFonts w:ascii="Times New Roman" w:hAnsi="Times New Roman" w:cs="Times New Roman"/>
+          <w:sz w:val="24"/>
+          <w:szCs w:val="24"/>
+        </w:rPr>
+      </w:pPr>
+      <w:r>
+        <w:rPr>
+          <w:rFonts w:ascii="Times New Roman" w:hAnsi="Times New Roman" w:cs="Times New Roman"/>
+          <w:sz w:val="24"/>
+          <w:szCs w:val="24"/>
+        </w:rPr>
+        <w:t xml:space="preserve">W opisywanym podejściu 80% z 3165 obrazów wykorzystano w celu wyuczenia sieci wykorzystującej algorytm single </w:t>
+      </w:r>
+      <w:proofErr w:type="spellStart"/>
+      <w:r>
+        <w:rPr>
+          <w:rFonts w:ascii="Times New Roman" w:hAnsi="Times New Roman" w:cs="Times New Roman"/>
+          <w:sz w:val="24"/>
+          <w:szCs w:val="24"/>
+        </w:rPr>
+        <w:t>shot</w:t>
+      </w:r>
+      <w:proofErr w:type="spellEnd"/>
       <w:r>
         <w:rPr>
           <w:rFonts w:ascii="Times New Roman" w:hAnsi="Times New Roman" w:cs="Times New Roman"/>
@@ -250,44 +1401,6 @@
         </w:rPr>
         <w:t xml:space="preserve"> </w:t>
       </w:r>
-    </w:p>
-    <w:p>
-      <w:pPr>
-        <w:ind w:left="360"/>
-        <w:jc w:val="both"/>
-        <w:rPr>
-          <w:rFonts w:ascii="Times New Roman" w:hAnsi="Times New Roman" w:cs="Times New Roman"/>
-          <w:sz w:val="24"/>
-          <w:szCs w:val="24"/>
-        </w:rPr>
-      </w:pPr>
-      <w:r>
-        <w:rPr>
-          <w:rFonts w:ascii="Times New Roman" w:hAnsi="Times New Roman" w:cs="Times New Roman"/>
-          <w:sz w:val="24"/>
-          <w:szCs w:val="24"/>
-        </w:rPr>
-        <w:t>Metody te miały jednak pewne ograniczenia, takie jak złożoność obliczeniowa czy trudność w wykryciu obiektów o różnych rozmiarach i orientacjach. Dlatego też, wraz z rozwojem głębokich sieci neuronowych, metody te zostały zastąpione bardziej zaawansowanymi i skutecznymi metodami detekcji obiektów.</w:t>
-      </w:r>
-    </w:p>
-    <w:p>
-      <w:pPr>
-        <w:ind w:left="360"/>
-        <w:jc w:val="both"/>
-        <w:rPr>
-          <w:rFonts w:ascii="Times New Roman" w:hAnsi="Times New Roman" w:cs="Times New Roman"/>
-          <w:sz w:val="24"/>
-          <w:szCs w:val="24"/>
-        </w:rPr>
-      </w:pPr>
-      <w:r>
-        <w:rPr>
-          <w:rFonts w:ascii="Times New Roman" w:hAnsi="Times New Roman" w:cs="Times New Roman"/>
-          <w:sz w:val="24"/>
-          <w:szCs w:val="24"/>
-        </w:rPr>
-        <w:t xml:space="preserve">Swego rodzaju rewolucją w problemie detekcji obiektów okazało się wykorzystanie głębokich sieci neuronowych. W przypadku tego problemu konieczne jest przy tym wykorzystanie modelu o niedużej złożoności obliczeniowej ze względu na wykorzystanie </w:t>
-      </w:r>
       <w:proofErr w:type="spellStart"/>
       <w:r>
         <w:rPr>
@@ -295,7 +1408,7 @@
           <w:sz w:val="24"/>
           <w:szCs w:val="24"/>
         </w:rPr>
-        <w:t>raspberry</w:t>
+        <w:t>detector</w:t>
       </w:r>
       <w:proofErr w:type="spellEnd"/>
       <w:r>
@@ -304,7 +1417,479 @@
           <w:sz w:val="24"/>
           <w:szCs w:val="24"/>
         </w:rPr>
-        <w:t xml:space="preserve"> pi4. </w:t>
+        <w:t xml:space="preserve">. W pierwszym etapie wymiary obrazów były przekształcane do wymiaru 224x224 pikseli, przekonwertowane na tablice w </w:t>
+      </w:r>
+      <w:proofErr w:type="spellStart"/>
+      <w:r>
+        <w:rPr>
+          <w:rFonts w:ascii="Times New Roman" w:hAnsi="Times New Roman" w:cs="Times New Roman"/>
+          <w:sz w:val="24"/>
+          <w:szCs w:val="24"/>
+        </w:rPr>
+        <w:t>NumPy</w:t>
+      </w:r>
+      <w:proofErr w:type="spellEnd"/>
+      <w:r>
+        <w:rPr>
+          <w:rFonts w:ascii="Times New Roman" w:hAnsi="Times New Roman" w:cs="Times New Roman"/>
+          <w:sz w:val="24"/>
+          <w:szCs w:val="24"/>
+        </w:rPr>
+        <w:t xml:space="preserve"> i wzbogacone o odpowiednie etykiety do klasyfikacji. Model został wytrenowany na bazie 1000 kroków </w:t>
+      </w:r>
+      <w:r>
+        <w:rPr>
+          <w:rFonts w:ascii="Times New Roman" w:hAnsi="Times New Roman" w:cs="Times New Roman"/>
+          <w:sz w:val="24"/>
+          <w:szCs w:val="24"/>
+        </w:rPr>
+        <w:t xml:space="preserve">wykorzystując optymalizator ADAM. System wykrywa dystans społeczny i maski na twarzach z precision </w:t>
+      </w:r>
+      <w:proofErr w:type="spellStart"/>
+      <w:r>
+        <w:rPr>
+          <w:rFonts w:ascii="Times New Roman" w:hAnsi="Times New Roman" w:cs="Times New Roman"/>
+          <w:sz w:val="24"/>
+          <w:szCs w:val="24"/>
+        </w:rPr>
+        <w:t>score</w:t>
+      </w:r>
+      <w:proofErr w:type="spellEnd"/>
+      <w:r>
+        <w:rPr>
+          <w:rFonts w:ascii="Times New Roman" w:hAnsi="Times New Roman" w:cs="Times New Roman"/>
+          <w:sz w:val="24"/>
+          <w:szCs w:val="24"/>
+        </w:rPr>
+        <w:t xml:space="preserve"> równym 91,7% ze współczynnikiem ufności 0,7, precision </w:t>
+      </w:r>
+      <w:proofErr w:type="spellStart"/>
+      <w:r>
+        <w:rPr>
+          <w:rFonts w:ascii="Times New Roman" w:hAnsi="Times New Roman" w:cs="Times New Roman"/>
+          <w:sz w:val="24"/>
+          <w:szCs w:val="24"/>
+        </w:rPr>
+        <w:t>value</w:t>
+      </w:r>
+      <w:proofErr w:type="spellEnd"/>
+      <w:r>
+        <w:rPr>
+          <w:rFonts w:ascii="Times New Roman" w:hAnsi="Times New Roman" w:cs="Times New Roman"/>
+          <w:sz w:val="24"/>
+          <w:szCs w:val="24"/>
+        </w:rPr>
+        <w:t xml:space="preserve"> 0</w:t>
+      </w:r>
+      <w:r>
+        <w:rPr>
+          <w:rFonts w:ascii="Times New Roman" w:hAnsi="Times New Roman" w:cs="Times New Roman"/>
+          <w:sz w:val="24"/>
+          <w:szCs w:val="24"/>
+        </w:rPr>
+        <w:t>,</w:t>
+      </w:r>
+      <w:r>
+        <w:rPr>
+          <w:rFonts w:ascii="Times New Roman" w:hAnsi="Times New Roman" w:cs="Times New Roman"/>
+          <w:sz w:val="24"/>
+          <w:szCs w:val="24"/>
+        </w:rPr>
+        <w:t xml:space="preserve">91 i </w:t>
+      </w:r>
+      <w:proofErr w:type="spellStart"/>
+      <w:r>
+        <w:rPr>
+          <w:rFonts w:ascii="Times New Roman" w:hAnsi="Times New Roman" w:cs="Times New Roman"/>
+          <w:sz w:val="24"/>
+          <w:szCs w:val="24"/>
+        </w:rPr>
+        <w:t>recall</w:t>
+      </w:r>
+      <w:proofErr w:type="spellEnd"/>
+      <w:r>
+        <w:rPr>
+          <w:rFonts w:ascii="Times New Roman" w:hAnsi="Times New Roman" w:cs="Times New Roman"/>
+          <w:sz w:val="24"/>
+          <w:szCs w:val="24"/>
+        </w:rPr>
+        <w:t xml:space="preserve"> </w:t>
+      </w:r>
+      <w:proofErr w:type="spellStart"/>
+      <w:r>
+        <w:rPr>
+          <w:rFonts w:ascii="Times New Roman" w:hAnsi="Times New Roman" w:cs="Times New Roman"/>
+          <w:sz w:val="24"/>
+          <w:szCs w:val="24"/>
+        </w:rPr>
+        <w:t>value</w:t>
+      </w:r>
+      <w:proofErr w:type="spellEnd"/>
+      <w:r>
+        <w:rPr>
+          <w:rFonts w:ascii="Times New Roman" w:hAnsi="Times New Roman" w:cs="Times New Roman"/>
+          <w:sz w:val="24"/>
+          <w:szCs w:val="24"/>
+        </w:rPr>
+        <w:t xml:space="preserve"> 0</w:t>
+      </w:r>
+      <w:r>
+        <w:rPr>
+          <w:rFonts w:ascii="Times New Roman" w:hAnsi="Times New Roman" w:cs="Times New Roman"/>
+          <w:sz w:val="24"/>
+          <w:szCs w:val="24"/>
+        </w:rPr>
+        <w:t>,</w:t>
+      </w:r>
+      <w:r>
+        <w:rPr>
+          <w:rFonts w:ascii="Times New Roman" w:hAnsi="Times New Roman" w:cs="Times New Roman"/>
+          <w:sz w:val="24"/>
+          <w:szCs w:val="24"/>
+        </w:rPr>
+        <w:t>91 z FPS = 28,07.</w:t>
+      </w:r>
+    </w:p>
+    <w:p>
+      <w:pPr>
+        <w:ind w:left="360"/>
+        <w:jc w:val="both"/>
+        <w:rPr>
+          <w:rFonts w:ascii="Times New Roman" w:hAnsi="Times New Roman" w:cs="Times New Roman"/>
+          <w:sz w:val="24"/>
+          <w:szCs w:val="24"/>
+        </w:rPr>
+      </w:pPr>
+    </w:p>
+    <w:p>
+      <w:pPr>
+        <w:ind w:left="360"/>
+        <w:jc w:val="both"/>
+        <w:rPr>
+          <w:rFonts w:ascii="Times New Roman" w:hAnsi="Times New Roman" w:cs="Times New Roman"/>
+          <w:sz w:val="24"/>
+          <w:szCs w:val="24"/>
+        </w:rPr>
+      </w:pPr>
+    </w:p>
+    <w:p>
+      <w:pPr>
+        <w:ind w:left="360"/>
+        <w:jc w:val="both"/>
+        <w:rPr>
+          <w:rFonts w:ascii="Times New Roman" w:hAnsi="Times New Roman" w:cs="Times New Roman"/>
+          <w:sz w:val="24"/>
+          <w:szCs w:val="24"/>
+        </w:rPr>
+      </w:pPr>
+    </w:p>
+    <w:p>
+      <w:pPr>
+        <w:ind w:left="360"/>
+        <w:jc w:val="both"/>
+        <w:rPr>
+          <w:rFonts w:ascii="Times New Roman" w:hAnsi="Times New Roman" w:cs="Times New Roman"/>
+          <w:sz w:val="24"/>
+          <w:szCs w:val="24"/>
+        </w:rPr>
+      </w:pPr>
+    </w:p>
+    <w:p>
+      <w:pPr>
+        <w:ind w:left="360"/>
+        <w:jc w:val="both"/>
+        <w:rPr>
+          <w:rFonts w:ascii="Times New Roman" w:hAnsi="Times New Roman" w:cs="Times New Roman"/>
+          <w:sz w:val="24"/>
+          <w:szCs w:val="24"/>
+        </w:rPr>
+      </w:pPr>
+      <w:r>
+        <w:rPr>
+          <w:rFonts w:ascii="Times New Roman" w:hAnsi="Times New Roman" w:cs="Times New Roman"/>
+          <w:sz w:val="24"/>
+          <w:szCs w:val="24"/>
+        </w:rPr>
+        <w:lastRenderedPageBreak/>
+        <w:drawing>
+          <wp:anchor distT="0" distB="0" distL="114300" distR="114300" simplePos="0" relativeHeight="251660288" behindDoc="0" locked="0" layoutInCell="1" allowOverlap="1" wp14:anchorId="75FCB7DE" wp14:editId="70BAF9D4">
+            <wp:simplePos x="0" y="0"/>
+            <wp:positionH relativeFrom="margin">
+              <wp:align>center</wp:align>
+            </wp:positionH>
+            <wp:positionV relativeFrom="paragraph">
+              <wp:posOffset>-327025</wp:posOffset>
+            </wp:positionV>
+            <wp:extent cx="5071883" cy="3124498"/>
+            <wp:effectExtent l="0" t="0" r="0" b="0"/>
+            <wp:wrapNone/>
+            <wp:docPr id="3" name="Obraz 3" descr="Obraz zawierający osoba, na wolnym powietrzu, ludzie, grupa&#10;&#10;Opis wygenerowany automatycznie"/>
+            <wp:cNvGraphicFramePr>
+              <a:graphicFrameLocks xmlns:a="http://schemas.openxmlformats.org/drawingml/2006/main" noChangeAspect="1"/>
+            </wp:cNvGraphicFramePr>
+            <a:graphic xmlns:a="http://schemas.openxmlformats.org/drawingml/2006/main">
+              <a:graphicData uri="http://schemas.openxmlformats.org/drawingml/2006/picture">
+                <pic:pic xmlns:pic="http://schemas.openxmlformats.org/drawingml/2006/picture">
+                  <pic:nvPicPr>
+                    <pic:cNvPr id="3" name="Obraz 3" descr="Obraz zawierający osoba, na wolnym powietrzu, ludzie, grupa&#10;&#10;Opis wygenerowany automatycznie"/>
+                    <pic:cNvPicPr/>
+                  </pic:nvPicPr>
+                  <pic:blipFill>
+                    <a:blip r:embed="rId7">
+                      <a:extLst>
+                        <a:ext uri="{28A0092B-C50C-407E-A947-70E740481C1C}">
+                          <a14:useLocalDpi xmlns:a14="http://schemas.microsoft.com/office/drawing/2010/main" val="0"/>
+                        </a:ext>
+                      </a:extLst>
+                    </a:blip>
+                    <a:stretch>
+                      <a:fillRect/>
+                    </a:stretch>
+                  </pic:blipFill>
+                  <pic:spPr>
+                    <a:xfrm>
+                      <a:off x="0" y="0"/>
+                      <a:ext cx="5071883" cy="3124498"/>
+                    </a:xfrm>
+                    <a:prstGeom prst="rect">
+                      <a:avLst/>
+                    </a:prstGeom>
+                  </pic:spPr>
+                </pic:pic>
+              </a:graphicData>
+            </a:graphic>
+            <wp14:sizeRelH relativeFrom="page">
+              <wp14:pctWidth>0</wp14:pctWidth>
+            </wp14:sizeRelH>
+            <wp14:sizeRelV relativeFrom="page">
+              <wp14:pctHeight>0</wp14:pctHeight>
+            </wp14:sizeRelV>
+          </wp:anchor>
+        </w:drawing>
+      </w:r>
+    </w:p>
+    <w:p>
+      <w:pPr>
+        <w:ind w:left="360"/>
+        <w:jc w:val="both"/>
+        <w:rPr>
+          <w:rFonts w:ascii="Times New Roman" w:hAnsi="Times New Roman" w:cs="Times New Roman"/>
+          <w:sz w:val="24"/>
+          <w:szCs w:val="24"/>
+        </w:rPr>
+      </w:pPr>
+    </w:p>
+    <w:p>
+      <w:pPr>
+        <w:ind w:left="360"/>
+        <w:jc w:val="both"/>
+        <w:rPr>
+          <w:rFonts w:ascii="Times New Roman" w:hAnsi="Times New Roman" w:cs="Times New Roman"/>
+          <w:sz w:val="24"/>
+          <w:szCs w:val="24"/>
+        </w:rPr>
+      </w:pPr>
+    </w:p>
+    <w:p>
+      <w:pPr>
+        <w:ind w:left="360"/>
+        <w:jc w:val="both"/>
+        <w:rPr>
+          <w:rFonts w:ascii="Times New Roman" w:hAnsi="Times New Roman" w:cs="Times New Roman"/>
+          <w:sz w:val="24"/>
+          <w:szCs w:val="24"/>
+        </w:rPr>
+      </w:pPr>
+    </w:p>
+    <w:p>
+      <w:pPr>
+        <w:ind w:left="360"/>
+        <w:jc w:val="both"/>
+        <w:rPr>
+          <w:rFonts w:ascii="Times New Roman" w:hAnsi="Times New Roman" w:cs="Times New Roman"/>
+          <w:sz w:val="24"/>
+          <w:szCs w:val="24"/>
+        </w:rPr>
+      </w:pPr>
+    </w:p>
+    <w:p>
+      <w:pPr>
+        <w:ind w:left="360"/>
+        <w:jc w:val="both"/>
+        <w:rPr>
+          <w:rFonts w:ascii="Times New Roman" w:hAnsi="Times New Roman" w:cs="Times New Roman"/>
+          <w:sz w:val="24"/>
+          <w:szCs w:val="24"/>
+        </w:rPr>
+      </w:pPr>
+    </w:p>
+    <w:p>
+      <w:pPr>
+        <w:ind w:left="360"/>
+        <w:jc w:val="both"/>
+        <w:rPr>
+          <w:rFonts w:ascii="Times New Roman" w:hAnsi="Times New Roman" w:cs="Times New Roman"/>
+          <w:sz w:val="24"/>
+          <w:szCs w:val="24"/>
+        </w:rPr>
+      </w:pPr>
+    </w:p>
+    <w:p>
+      <w:pPr>
+        <w:ind w:left="360"/>
+        <w:jc w:val="both"/>
+        <w:rPr>
+          <w:rFonts w:ascii="Times New Roman" w:hAnsi="Times New Roman" w:cs="Times New Roman"/>
+          <w:sz w:val="24"/>
+          <w:szCs w:val="24"/>
+        </w:rPr>
+      </w:pPr>
+    </w:p>
+    <w:p>
+      <w:pPr>
+        <w:ind w:left="360"/>
+        <w:jc w:val="both"/>
+        <w:rPr>
+          <w:rFonts w:ascii="Times New Roman" w:hAnsi="Times New Roman" w:cs="Times New Roman"/>
+          <w:sz w:val="24"/>
+          <w:szCs w:val="24"/>
+        </w:rPr>
+      </w:pPr>
+    </w:p>
+    <w:p>
+      <w:pPr>
+        <w:ind w:left="360"/>
+        <w:jc w:val="both"/>
+        <w:rPr>
+          <w:rFonts w:ascii="Times New Roman" w:hAnsi="Times New Roman" w:cs="Times New Roman"/>
+          <w:sz w:val="24"/>
+          <w:szCs w:val="24"/>
+        </w:rPr>
+      </w:pPr>
+    </w:p>
+    <w:p>
+      <w:pPr>
+        <w:ind w:left="360"/>
+        <w:jc w:val="center"/>
+        <w:rPr>
+          <w:rFonts w:ascii="Times New Roman" w:hAnsi="Times New Roman" w:cs="Times New Roman"/>
+          <w:i/>
+          <w:iCs/>
+          <w:sz w:val="24"/>
+          <w:szCs w:val="24"/>
+        </w:rPr>
+      </w:pPr>
+      <w:r>
+        <w:rPr>
+          <w:rFonts w:ascii="Times New Roman" w:hAnsi="Times New Roman" w:cs="Times New Roman"/>
+          <w:i/>
+          <w:iCs/>
+          <w:sz w:val="24"/>
+          <w:szCs w:val="24"/>
+        </w:rPr>
+        <w:t xml:space="preserve">Zdj. 3 </w:t>
+      </w:r>
+      <w:r>
+        <w:rPr>
+          <w:rFonts w:ascii="Times New Roman" w:hAnsi="Times New Roman" w:cs="Times New Roman"/>
+          <w:i/>
+          <w:iCs/>
+          <w:sz w:val="24"/>
+          <w:szCs w:val="24"/>
+        </w:rPr>
+        <w:t>Wynik testowy modelu</w:t>
+      </w:r>
+    </w:p>
+    <w:p>
+      <w:pPr>
+        <w:ind w:left="360"/>
+        <w:jc w:val="both"/>
+        <w:rPr>
+          <w:rFonts w:ascii="Times New Roman" w:hAnsi="Times New Roman" w:cs="Times New Roman"/>
+          <w:sz w:val="24"/>
+          <w:szCs w:val="24"/>
+        </w:rPr>
+      </w:pPr>
+      <w:r>
+        <w:rPr>
+          <w:rFonts w:ascii="Times New Roman" w:hAnsi="Times New Roman" w:cs="Times New Roman"/>
+          <w:sz w:val="24"/>
+          <w:szCs w:val="24"/>
+        </w:rPr>
+        <w:t xml:space="preserve">Rezultaty uzyskiwane przez ten system okazały się satysfakcjonujące. Oznacza to, że system mógł być z powodzeniem wykorzystywany w takich miejscach publicznych jak lotniska, stacje metra, galerie handlowe. </w:t>
+      </w:r>
+      <w:r>
+        <w:rPr>
+          <w:rFonts w:ascii="Times New Roman" w:hAnsi="Times New Roman" w:cs="Times New Roman"/>
+          <w:sz w:val="24"/>
+          <w:szCs w:val="24"/>
+        </w:rPr>
+        <w:t>Badane aspekty wykrywania niebezpieczeństw rozprzestrzeniania się chorób w trakcie pandemii lub sezonu grypowego mogą zostać wzbogacone o kolejne, takie jak na</w:t>
+      </w:r>
+      <w:r>
+        <w:rPr>
+          <w:rFonts w:ascii="Times New Roman" w:hAnsi="Times New Roman" w:cs="Times New Roman"/>
+          <w:sz w:val="24"/>
+          <w:szCs w:val="24"/>
+        </w:rPr>
+        <w:t xml:space="preserve"> przykład</w:t>
+      </w:r>
+      <w:r>
+        <w:rPr>
+          <w:rFonts w:ascii="Times New Roman" w:hAnsi="Times New Roman" w:cs="Times New Roman"/>
+          <w:sz w:val="24"/>
+          <w:szCs w:val="24"/>
+        </w:rPr>
+        <w:t xml:space="preserve"> wykrywanie kaszlu i kichania, badanie temperatury.</w:t>
+      </w:r>
+    </w:p>
+    <w:p>
+      <w:pPr>
+        <w:ind w:left="360"/>
+        <w:jc w:val="both"/>
+        <w:rPr>
+          <w:rFonts w:ascii="Times New Roman" w:hAnsi="Times New Roman" w:cs="Times New Roman"/>
+          <w:sz w:val="24"/>
+          <w:szCs w:val="24"/>
+        </w:rPr>
+      </w:pPr>
+      <w:r>
+        <w:rPr>
+          <w:rFonts w:ascii="Times New Roman" w:hAnsi="Times New Roman" w:cs="Times New Roman"/>
+          <w:sz w:val="24"/>
+          <w:szCs w:val="24"/>
+        </w:rPr>
+        <w:t xml:space="preserve">Link do artykułu: </w:t>
+      </w:r>
+    </w:p>
+    <w:p>
+      <w:pPr>
+        <w:ind w:left="360"/>
+        <w:jc w:val="both"/>
+        <w:rPr>
+          <w:rFonts w:ascii="Times New Roman" w:hAnsi="Times New Roman" w:cs="Times New Roman"/>
+          <w:sz w:val="24"/>
+          <w:szCs w:val="24"/>
+        </w:rPr>
+      </w:pPr>
+      <w:hyperlink r:id="rId8" w:history="1">
+        <w:r>
+          <w:rPr>
+            <w:rStyle w:val="Hipercze"/>
+            <w:rFonts w:ascii="Times New Roman" w:hAnsi="Times New Roman" w:cs="Times New Roman"/>
+            <w:sz w:val="24"/>
+            <w:szCs w:val="24"/>
+          </w:rPr>
+          <w:t>https://www.researchgate.net/profile/Shashi-Yadav-8/publication/343346690_Deep_Learning_based_Safe_Social_Distancing_and_Face_Mask_Detection_in_Public_Areas_for_COVID-19_Safety_Guidelines_Adherence/links/5f2a488c299bf13404a24a8a/Deep-Learning-based-Safe-Social-Distancing-and-Face-Mask-Detection-in-Public-Areas-for-COVID-19-Safety-Guidelines-Adherence.pdf</w:t>
+        </w:r>
+      </w:hyperlink>
+      <w:r>
+        <w:rPr>
+          <w:rFonts w:ascii="Times New Roman" w:hAnsi="Times New Roman" w:cs="Times New Roman"/>
+          <w:sz w:val="24"/>
+          <w:szCs w:val="24"/>
+        </w:rPr>
+        <w:t xml:space="preserve"> </w:t>
       </w:r>
     </w:p>
     <w:sectPr>
@@ -839,7 +2424,6 @@
   <w:style w:type="character" w:default="1" w:styleId="Domylnaczcionkaakapitu">
     <w:name w:val="Default Paragraph Font"/>
     <w:uiPriority w:val="1"/>
-    <w:semiHidden/>
     <w:unhideWhenUsed/>
   </w:style>
   <w:style w:type="table" w:default="1" w:styleId="Standardowy">
@@ -951,6 +2535,29 @@
       <w:ind w:left="720"/>
       <w:contextualSpacing/>
     </w:pPr>
+  </w:style>
+  <w:style w:type="character" w:styleId="Hipercze">
+    <w:name w:val="Hyperlink"/>
+    <w:basedOn w:val="Domylnaczcionkaakapitu"/>
+    <w:uiPriority w:val="99"/>
+    <w:unhideWhenUsed/>
+    <w:rsid w:val="00764B56"/>
+    <w:rPr>
+      <w:color w:val="0563C1" w:themeColor="hyperlink"/>
+      <w:u w:val="single"/>
+    </w:rPr>
+  </w:style>
+  <w:style w:type="character" w:styleId="Nierozpoznanawzmianka">
+    <w:name w:val="Unresolved Mention"/>
+    <w:basedOn w:val="Domylnaczcionkaakapitu"/>
+    <w:uiPriority w:val="99"/>
+    <w:semiHidden/>
+    <w:unhideWhenUsed/>
+    <w:rsid w:val="00764B56"/>
+    <w:rPr>
+      <w:color w:val="605E5C"/>
+      <w:shd w:val="clear" w:color="auto" w:fill="E1DFDD"/>
+    </w:rPr>
   </w:style>
 </w:styles>
 </file>

</xml_diff>